<commit_message>
Adaptation du code avec la table de gray code
</commit_message>
<xml_diff>
--- a/Spécification/pitchs/Pitch2_choisi.docx
+++ b/Spécification/pitchs/Pitch2_choisi.docx
@@ -983,7 +983,65 @@
           <w:szCs w:val="30"/>
         </w:rPr>
         <w:lastRenderedPageBreak/>
-        <w:t>Problème Algorithmique : Encodage licence et scanneur code barre</w:t>
+        <w:t xml:space="preserve">Problème Algorithmique : Encodage licence </w:t>
+      </w:r>
+      <w:r>
+        <w:rPr>
+          <w:rFonts w:ascii="Calibri" w:eastAsia="Calibri" w:hAnsi="Calibri" w:cs="Calibri"/>
+          <w:b/>
+          <w:sz w:val="30"/>
+          <w:szCs w:val="30"/>
+        </w:rPr>
+        <w:t>sous</w:t>
+      </w:r>
+    </w:p>
+    <w:p>
+      <w:pPr>
+        <w:jc w:val="center"/>
+        <w:rPr>
+          <w:rFonts w:ascii="Calibri" w:eastAsia="Calibri" w:hAnsi="Calibri" w:cs="Calibri"/>
+          <w:b/>
+          <w:sz w:val="30"/>
+          <w:szCs w:val="30"/>
+        </w:rPr>
+      </w:pPr>
+      <w:r>
+        <w:rPr>
+          <w:rFonts w:ascii="Calibri" w:eastAsia="Calibri" w:hAnsi="Calibri" w:cs="Calibri"/>
+          <w:b/>
+          <w:sz w:val="30"/>
+          <w:szCs w:val="30"/>
+        </w:rPr>
+        <w:t xml:space="preserve"> </w:t>
+      </w:r>
+      <w:proofErr w:type="gramStart"/>
+      <w:r>
+        <w:rPr>
+          <w:rFonts w:ascii="Calibri" w:eastAsia="Calibri" w:hAnsi="Calibri" w:cs="Calibri"/>
+          <w:b/>
+          <w:sz w:val="30"/>
+          <w:szCs w:val="30"/>
+        </w:rPr>
+        <w:t>forme</w:t>
+      </w:r>
+      <w:proofErr w:type="gramEnd"/>
+      <w:r>
+        <w:rPr>
+          <w:rFonts w:ascii="Calibri" w:eastAsia="Calibri" w:hAnsi="Calibri" w:cs="Calibri"/>
+          <w:b/>
+          <w:sz w:val="30"/>
+          <w:szCs w:val="30"/>
+        </w:rPr>
+        <w:t xml:space="preserve"> de code barre et </w:t>
+      </w:r>
+      <w:r>
+        <w:rPr>
+          <w:rFonts w:ascii="Calibri" w:eastAsia="Calibri" w:hAnsi="Calibri" w:cs="Calibri"/>
+          <w:b/>
+          <w:sz w:val="30"/>
+          <w:szCs w:val="30"/>
+        </w:rPr>
+        <w:t xml:space="preserve">scanneur </w:t>
       </w:r>
     </w:p>
     <w:p>
@@ -1264,7 +1322,27 @@
           <w:szCs w:val="26"/>
           <w:lang w:val="fr-FR"/>
         </w:rPr>
-        <w:t>du joueur.</w:t>
+        <w:t>du joueur</w:t>
+      </w:r>
+      <w:r>
+        <w:rPr>
+          <w:rFonts w:ascii="Calibri" w:eastAsia="Times New Roman" w:hAnsi="Calibri" w:cs="Calibri"/>
+          <w:color w:val="000000"/>
+          <w:sz w:val="26"/>
+          <w:szCs w:val="26"/>
+          <w:lang w:val="fr-FR"/>
+        </w:rPr>
+        <w:t xml:space="preserve"> de la manière la plus optimisé possible</w:t>
+      </w:r>
+      <w:r>
+        <w:rPr>
+          <w:rFonts w:ascii="Calibri" w:eastAsia="Times New Roman" w:hAnsi="Calibri" w:cs="Calibri"/>
+          <w:color w:val="000000"/>
+          <w:sz w:val="26"/>
+          <w:szCs w:val="26"/>
+          <w:lang w:val="fr-FR"/>
+        </w:rPr>
+        <w:t>.</w:t>
       </w:r>
     </w:p>
     <w:p>
@@ -1435,6 +1513,60 @@
       <w:pPr>
         <w:spacing w:line="240" w:lineRule="auto"/>
         <w:rPr>
+          <w:rFonts w:ascii="Calibri" w:eastAsia="Times New Roman" w:hAnsi="Calibri" w:cs="Calibri"/>
+          <w:color w:val="000000"/>
+          <w:sz w:val="26"/>
+          <w:szCs w:val="26"/>
+          <w:lang w:val="fr-FR"/>
+        </w:rPr>
+      </w:pPr>
+      <w:r>
+        <w:rPr>
+          <w:rFonts w:ascii="Calibri" w:eastAsia="Times New Roman" w:hAnsi="Calibri" w:cs="Calibri"/>
+          <w:color w:val="000000"/>
+          <w:sz w:val="26"/>
+          <w:szCs w:val="26"/>
+          <w:lang w:val="en-FR"/>
+        </w:rPr>
+        <w:t>Ce qui permet de vérifier l'identité du détenteur du joueur</w:t>
+      </w:r>
+      <w:r>
+        <w:rPr>
+          <w:rFonts w:ascii="Calibri" w:eastAsia="Times New Roman" w:hAnsi="Calibri" w:cs="Calibri"/>
+          <w:color w:val="000000"/>
+          <w:sz w:val="26"/>
+          <w:szCs w:val="26"/>
+          <w:lang w:val="fr-FR"/>
+        </w:rPr>
+        <w:t xml:space="preserve"> et de marquer sa présence à l’évènement.</w:t>
+      </w:r>
+      <w:r>
+        <w:rPr>
+          <w:rFonts w:ascii="Calibri" w:eastAsia="Times New Roman" w:hAnsi="Calibri" w:cs="Calibri"/>
+          <w:color w:val="000000"/>
+          <w:sz w:val="26"/>
+          <w:szCs w:val="26"/>
+          <w:lang w:val="fr-FR"/>
+        </w:rPr>
+        <w:t xml:space="preserve"> </w:t>
+      </w:r>
+    </w:p>
+    <w:p>
+      <w:pPr>
+        <w:spacing w:line="240" w:lineRule="auto"/>
+        <w:rPr>
+          <w:rFonts w:ascii="Calibri" w:eastAsia="Times New Roman" w:hAnsi="Calibri" w:cs="Calibri"/>
+          <w:color w:val="000000"/>
+          <w:sz w:val="26"/>
+          <w:szCs w:val="26"/>
+          <w:lang w:val="fr-FR"/>
+        </w:rPr>
+      </w:pPr>
+    </w:p>
+    <w:p>
+      <w:pPr>
+        <w:spacing w:line="240" w:lineRule="auto"/>
+        <w:rPr>
           <w:rFonts w:ascii="Times New Roman" w:eastAsia="Times New Roman" w:hAnsi="Times New Roman" w:cs="Times New Roman"/>
           <w:color w:val="000000"/>
           <w:sz w:val="24"/>
@@ -1448,19 +1580,29 @@
           <w:color w:val="000000"/>
           <w:sz w:val="26"/>
           <w:szCs w:val="26"/>
-          <w:lang w:val="en-FR"/>
-        </w:rPr>
-        <w:t>Ce qui permet de vérifier l'identité du détenteur du joueur</w:t>
-      </w:r>
-      <w:r>
-        <w:rPr>
-          <w:rFonts w:ascii="Calibri" w:eastAsia="Times New Roman" w:hAnsi="Calibri" w:cs="Calibri"/>
-          <w:color w:val="000000"/>
-          <w:sz w:val="26"/>
-          <w:szCs w:val="26"/>
           <w:lang w:val="fr-FR"/>
         </w:rPr>
-        <w:t xml:space="preserve"> et de marquer sa présence à l’évènement.</w:t>
+        <w:t>(</w:t>
+      </w:r>
+      <w:r>
+        <w:rPr>
+          <w:rFonts w:ascii="Calibri" w:eastAsia="Times New Roman" w:hAnsi="Calibri" w:cs="Calibri"/>
+          <w:color w:val="000000"/>
+          <w:sz w:val="26"/>
+          <w:szCs w:val="26"/>
+          <w:lang w:val="fr-FR"/>
+        </w:rPr>
+        <w:t>Pour comprendre le fonctionnement en détail voir annexe !</w:t>
+      </w:r>
+      <w:r>
+        <w:rPr>
+          <w:rFonts w:ascii="Calibri" w:eastAsia="Times New Roman" w:hAnsi="Calibri" w:cs="Calibri"/>
+          <w:color w:val="000000"/>
+          <w:sz w:val="26"/>
+          <w:szCs w:val="26"/>
+          <w:lang w:val="fr-FR"/>
+        </w:rPr>
+        <w:t>)</w:t>
       </w:r>
     </w:p>
     <w:p>
@@ -1683,39 +1825,6 @@
       <w:pPr>
         <w:rPr>
           <w:rFonts w:ascii="Calibri" w:eastAsia="Calibri" w:hAnsi="Calibri" w:cs="Calibri"/>
-          <w:color w:val="FF0000"/>
-          <w:sz w:val="32"/>
-          <w:szCs w:val="32"/>
-          <w:lang w:val="en-FR"/>
-        </w:rPr>
-      </w:pPr>
-    </w:p>
-    <w:p>
-      <w:pPr>
-        <w:rPr>
-          <w:rFonts w:ascii="Calibri" w:eastAsia="Calibri" w:hAnsi="Calibri" w:cs="Calibri"/>
-          <w:color w:val="FF0000"/>
-          <w:sz w:val="32"/>
-          <w:szCs w:val="32"/>
-          <w:lang w:val="en-FR"/>
-        </w:rPr>
-      </w:pPr>
-    </w:p>
-    <w:p>
-      <w:pPr>
-        <w:rPr>
-          <w:rFonts w:ascii="Calibri" w:eastAsia="Calibri" w:hAnsi="Calibri" w:cs="Calibri"/>
-          <w:color w:val="FF0000"/>
-          <w:sz w:val="32"/>
-          <w:szCs w:val="32"/>
-          <w:lang w:val="en-FR"/>
-        </w:rPr>
-      </w:pPr>
-    </w:p>
-    <w:p>
-      <w:pPr>
-        <w:rPr>
-          <w:rFonts w:ascii="Calibri" w:eastAsia="Calibri" w:hAnsi="Calibri" w:cs="Calibri"/>
           <w:sz w:val="28"/>
           <w:szCs w:val="28"/>
           <w:u w:val="single"/>
@@ -1743,6 +1852,7 @@
     </w:p>
     <w:p>
       <w:pPr>
+        <w:jc w:val="center"/>
         <w:rPr>
           <w:rFonts w:ascii="Calibri" w:eastAsia="Calibri" w:hAnsi="Calibri" w:cs="Calibri"/>
           <w:sz w:val="28"/>
@@ -1757,10 +1867,10 @@
           <w:szCs w:val="28"/>
         </w:rPr>
         <w:drawing>
-          <wp:inline distT="0" distB="0" distL="0" distR="0" wp14:anchorId="61C48D34" wp14:editId="04AE5794">
-            <wp:extent cx="2420099" cy="5240215"/>
-            <wp:effectExtent l="0" t="0" r="5715" b="5080"/>
-            <wp:docPr id="3" name="Picture 3" descr="Graphical user interface, text, application, chat or text message&#10;&#10;Description automatically generated"/>
+          <wp:inline distT="0" distB="0" distL="0" distR="0" wp14:anchorId="46A87121" wp14:editId="5AA9BE02">
+            <wp:extent cx="3258273" cy="3164809"/>
+            <wp:effectExtent l="0" t="0" r="5715" b="0"/>
+            <wp:docPr id="1" name="Picture 1" descr="Graphical user interface, application, website&#10;&#10;Description automatically generated"/>
             <wp:cNvGraphicFramePr>
               <a:graphicFrameLocks xmlns:a="http://schemas.openxmlformats.org/drawingml/2006/main" noChangeAspect="1"/>
             </wp:cNvGraphicFramePr>
@@ -1768,11 +1878,11 @@
               <a:graphicData uri="http://schemas.openxmlformats.org/drawingml/2006/picture">
                 <pic:pic xmlns:pic="http://schemas.openxmlformats.org/drawingml/2006/picture">
                   <pic:nvPicPr>
-                    <pic:cNvPr id="3" name="Picture 3" descr="Graphical user interface, text, application, chat or text message&#10;&#10;Description automatically generated"/>
+                    <pic:cNvPr id="1" name="Picture 1" descr="Graphical user interface, application, website&#10;&#10;Description automatically generated"/>
                     <pic:cNvPicPr/>
                   </pic:nvPicPr>
                   <pic:blipFill>
-                    <a:blip r:embed="rId8">
+                    <a:blip r:embed="rId8" cstate="print">
                       <a:extLst>
                         <a:ext uri="{28A0092B-C50C-407E-A947-70E740481C1C}">
                           <a14:useLocalDpi xmlns:a14="http://schemas.microsoft.com/office/drawing/2010/main" val="0"/>
@@ -1786,7 +1896,7 @@
                   <pic:spPr>
                     <a:xfrm>
                       <a:off x="0" y="0"/>
-                      <a:ext cx="2449597" cy="5304088"/>
+                      <a:ext cx="3346914" cy="3250907"/>
                     </a:xfrm>
                     <a:prstGeom prst="rect">
                       <a:avLst/>
@@ -1798,14 +1908,53 @@
           </wp:inline>
         </w:drawing>
       </w:r>
-      <w:r>
-        <w:rPr>
-          <w:rFonts w:ascii="Calibri" w:eastAsia="Calibri" w:hAnsi="Calibri" w:cs="Calibri"/>
-          <w:sz w:val="28"/>
-          <w:szCs w:val="28"/>
-        </w:rPr>
-        <w:t xml:space="preserve">            </w:t>
-      </w:r>
+    </w:p>
+    <w:p>
+      <w:pPr>
+        <w:jc w:val="center"/>
+        <w:rPr>
+          <w:rFonts w:ascii="Calibri" w:eastAsia="Calibri" w:hAnsi="Calibri" w:cs="Calibri"/>
+          <w:sz w:val="28"/>
+          <w:szCs w:val="28"/>
+        </w:rPr>
+      </w:pPr>
+    </w:p>
+    <w:p>
+      <w:pPr>
+        <w:jc w:val="center"/>
+        <w:rPr>
+          <w:rFonts w:ascii="Calibri" w:eastAsia="Calibri" w:hAnsi="Calibri" w:cs="Calibri"/>
+          <w:sz w:val="28"/>
+          <w:szCs w:val="28"/>
+        </w:rPr>
+      </w:pPr>
+      <w:r>
+        <w:rPr>
+          <w:rFonts w:ascii="Calibri" w:eastAsia="Calibri" w:hAnsi="Calibri" w:cs="Calibri"/>
+          <w:sz w:val="28"/>
+          <w:szCs w:val="28"/>
+        </w:rPr>
+        <w:t>Joueur</w:t>
+      </w:r>
+    </w:p>
+    <w:p>
+      <w:pPr>
+        <w:rPr>
+          <w:rFonts w:ascii="Calibri" w:eastAsia="Calibri" w:hAnsi="Calibri" w:cs="Calibri"/>
+          <w:sz w:val="28"/>
+          <w:szCs w:val="28"/>
+        </w:rPr>
+      </w:pPr>
+    </w:p>
+    <w:p>
+      <w:pPr>
+        <w:jc w:val="center"/>
+        <w:rPr>
+          <w:rFonts w:ascii="Calibri" w:eastAsia="Calibri" w:hAnsi="Calibri" w:cs="Calibri"/>
+          <w:sz w:val="28"/>
+          <w:szCs w:val="28"/>
+        </w:rPr>
+      </w:pPr>
       <w:r>
         <w:rPr>
           <w:rFonts w:ascii="Calibri" w:eastAsia="Calibri" w:hAnsi="Calibri" w:cs="Calibri"/>
@@ -1814,10 +1963,10 @@
           <w:szCs w:val="28"/>
         </w:rPr>
         <w:drawing>
-          <wp:inline distT="0" distB="0" distL="0" distR="0" wp14:anchorId="539A483C" wp14:editId="325875B8">
-            <wp:extent cx="2427654" cy="5238092"/>
+          <wp:inline distT="0" distB="0" distL="0" distR="0" wp14:anchorId="4FF69E3E" wp14:editId="5AA65901">
+            <wp:extent cx="3202387" cy="3124711"/>
             <wp:effectExtent l="0" t="0" r="0" b="0"/>
-            <wp:docPr id="5" name="Picture 5" descr="Graphical user interface, text, application, chat or text message&#10;&#10;Description automatically generated"/>
+            <wp:docPr id="2" name="Picture 2" descr="Graphical user interface, text, application, website&#10;&#10;Description automatically generated"/>
             <wp:cNvGraphicFramePr>
               <a:graphicFrameLocks xmlns:a="http://schemas.openxmlformats.org/drawingml/2006/main" noChangeAspect="1"/>
             </wp:cNvGraphicFramePr>
@@ -1825,11 +1974,11 @@
               <a:graphicData uri="http://schemas.openxmlformats.org/drawingml/2006/picture">
                 <pic:pic xmlns:pic="http://schemas.openxmlformats.org/drawingml/2006/picture">
                   <pic:nvPicPr>
-                    <pic:cNvPr id="5" name="Picture 5" descr="Graphical user interface, text, application, chat or text message&#10;&#10;Description automatically generated"/>
+                    <pic:cNvPr id="2" name="Picture 2" descr="Graphical user interface, text, application, website&#10;&#10;Description automatically generated"/>
                     <pic:cNvPicPr/>
                   </pic:nvPicPr>
                   <pic:blipFill>
-                    <a:blip r:embed="rId9">
+                    <a:blip r:embed="rId9" cstate="print">
                       <a:extLst>
                         <a:ext uri="{28A0092B-C50C-407E-A947-70E740481C1C}">
                           <a14:useLocalDpi xmlns:a14="http://schemas.microsoft.com/office/drawing/2010/main" val="0"/>
@@ -1843,7 +1992,7 @@
                   <pic:spPr>
                     <a:xfrm>
                       <a:off x="0" y="0"/>
-                      <a:ext cx="2444720" cy="5274915"/>
+                      <a:ext cx="3253010" cy="3174106"/>
                     </a:xfrm>
                     <a:prstGeom prst="rect">
                       <a:avLst/>
@@ -1858,131 +2007,31 @@
     </w:p>
     <w:p>
       <w:pPr>
-        <w:rPr>
-          <w:rFonts w:ascii="Calibri" w:eastAsia="Calibri" w:hAnsi="Calibri" w:cs="Calibri"/>
-          <w:sz w:val="28"/>
-          <w:szCs w:val="28"/>
-        </w:rPr>
-      </w:pPr>
-    </w:p>
-    <w:p>
-      <w:pPr>
-        <w:ind w:left="720" w:firstLine="720"/>
-        <w:rPr>
-          <w:rFonts w:ascii="Calibri" w:eastAsia="Calibri" w:hAnsi="Calibri" w:cs="Calibri"/>
-          <w:sz w:val="28"/>
-          <w:szCs w:val="28"/>
-        </w:rPr>
-      </w:pPr>
-      <w:r>
-        <w:rPr>
-          <w:rFonts w:ascii="Calibri" w:eastAsia="Calibri" w:hAnsi="Calibri" w:cs="Calibri"/>
-          <w:sz w:val="28"/>
-          <w:szCs w:val="28"/>
-        </w:rPr>
-        <w:t xml:space="preserve">Joueur </w:t>
-      </w:r>
-      <w:r>
-        <w:rPr>
-          <w:rFonts w:ascii="Calibri" w:eastAsia="Calibri" w:hAnsi="Calibri" w:cs="Calibri"/>
-          <w:sz w:val="28"/>
-          <w:szCs w:val="28"/>
-        </w:rPr>
-        <w:tab/>
-      </w:r>
-      <w:r>
-        <w:rPr>
-          <w:rFonts w:ascii="Calibri" w:eastAsia="Calibri" w:hAnsi="Calibri" w:cs="Calibri"/>
-          <w:sz w:val="28"/>
-          <w:szCs w:val="28"/>
-        </w:rPr>
-        <w:tab/>
-      </w:r>
-      <w:r>
-        <w:rPr>
-          <w:rFonts w:ascii="Calibri" w:eastAsia="Calibri" w:hAnsi="Calibri" w:cs="Calibri"/>
-          <w:sz w:val="28"/>
-          <w:szCs w:val="28"/>
-        </w:rPr>
-        <w:tab/>
-      </w:r>
-      <w:r>
-        <w:rPr>
-          <w:rFonts w:ascii="Calibri" w:eastAsia="Calibri" w:hAnsi="Calibri" w:cs="Calibri"/>
-          <w:sz w:val="28"/>
-          <w:szCs w:val="28"/>
-        </w:rPr>
-        <w:tab/>
-      </w:r>
-      <w:r>
-        <w:rPr>
-          <w:rFonts w:ascii="Calibri" w:eastAsia="Calibri" w:hAnsi="Calibri" w:cs="Calibri"/>
-          <w:sz w:val="28"/>
-          <w:szCs w:val="28"/>
-        </w:rPr>
-        <w:tab/>
+        <w:jc w:val="center"/>
+        <w:rPr>
+          <w:rFonts w:ascii="Calibri" w:eastAsia="Calibri" w:hAnsi="Calibri" w:cs="Calibri"/>
+          <w:sz w:val="28"/>
+          <w:szCs w:val="28"/>
+        </w:rPr>
+      </w:pPr>
+    </w:p>
+    <w:p>
+      <w:pPr>
+        <w:jc w:val="center"/>
+        <w:rPr>
+          <w:rFonts w:ascii="Calibri" w:eastAsia="Calibri" w:hAnsi="Calibri" w:cs="Calibri"/>
+          <w:sz w:val="28"/>
+          <w:szCs w:val="28"/>
+        </w:rPr>
+      </w:pPr>
+      <w:r>
+        <w:rPr>
+          <w:rFonts w:ascii="Calibri" w:eastAsia="Calibri" w:hAnsi="Calibri" w:cs="Calibri"/>
+          <w:sz w:val="28"/>
+          <w:szCs w:val="28"/>
+        </w:rPr>
         <w:t>Entraineur</w:t>
       </w:r>
-    </w:p>
-    <w:p>
-      <w:pPr>
-        <w:rPr>
-          <w:rFonts w:ascii="Calibri" w:eastAsia="Calibri" w:hAnsi="Calibri" w:cs="Calibri"/>
-          <w:sz w:val="28"/>
-          <w:szCs w:val="28"/>
-          <w:u w:val="single"/>
-        </w:rPr>
-      </w:pPr>
-    </w:p>
-    <w:p>
-      <w:pPr>
-        <w:rPr>
-          <w:rFonts w:ascii="Calibri" w:eastAsia="Calibri" w:hAnsi="Calibri" w:cs="Calibri"/>
-          <w:sz w:val="28"/>
-          <w:szCs w:val="28"/>
-          <w:u w:val="single"/>
-        </w:rPr>
-      </w:pPr>
-    </w:p>
-    <w:p>
-      <w:pPr>
-        <w:rPr>
-          <w:rFonts w:ascii="Calibri" w:eastAsia="Calibri" w:hAnsi="Calibri" w:cs="Calibri"/>
-          <w:sz w:val="28"/>
-          <w:szCs w:val="28"/>
-          <w:u w:val="single"/>
-        </w:rPr>
-      </w:pPr>
-    </w:p>
-    <w:p>
-      <w:pPr>
-        <w:rPr>
-          <w:rFonts w:ascii="Calibri" w:eastAsia="Calibri" w:hAnsi="Calibri" w:cs="Calibri"/>
-          <w:sz w:val="28"/>
-          <w:szCs w:val="28"/>
-          <w:u w:val="single"/>
-        </w:rPr>
-      </w:pPr>
-    </w:p>
-    <w:p>
-      <w:pPr>
-        <w:rPr>
-          <w:rFonts w:ascii="Calibri" w:eastAsia="Calibri" w:hAnsi="Calibri" w:cs="Calibri"/>
-          <w:sz w:val="28"/>
-          <w:szCs w:val="28"/>
-          <w:u w:val="single"/>
-        </w:rPr>
-      </w:pPr>
-    </w:p>
-    <w:p>
-      <w:pPr>
-        <w:rPr>
-          <w:rFonts w:ascii="Calibri" w:eastAsia="Calibri" w:hAnsi="Calibri" w:cs="Calibri"/>
-          <w:sz w:val="28"/>
-          <w:szCs w:val="28"/>
-          <w:u w:val="single"/>
-        </w:rPr>
-      </w:pPr>
     </w:p>
     <w:p>
       <w:pPr>
@@ -2106,26 +2155,6 @@
         </w:rPr>
         <w:t xml:space="preserve"> à la licence.</w:t>
       </w:r>
-    </w:p>
-    <w:p>
-      <w:pPr>
-        <w:rPr>
-          <w:rFonts w:ascii="Calibri" w:eastAsia="Calibri" w:hAnsi="Calibri" w:cs="Calibri"/>
-          <w:color w:val="FF0000"/>
-          <w:sz w:val="32"/>
-          <w:szCs w:val="32"/>
-        </w:rPr>
-      </w:pPr>
-    </w:p>
-    <w:p>
-      <w:pPr>
-        <w:rPr>
-          <w:rFonts w:ascii="Calibri" w:eastAsia="Calibri" w:hAnsi="Calibri" w:cs="Calibri"/>
-          <w:color w:val="FF0000"/>
-          <w:sz w:val="32"/>
-          <w:szCs w:val="32"/>
-        </w:rPr>
-      </w:pPr>
     </w:p>
     <w:p>
       <w:pPr>

</xml_diff>